<commit_message>
Finished Module 7 Homework
</commit_message>
<xml_diff>
--- a/module-7/Pochet-DiscuccionBoard-Module7_1.docx
+++ b/module-7/Pochet-DiscuccionBoard-Module7_1.docx
@@ -254,13 +254,13 @@
         <w:rPr>
           <w:rFonts w:ascii="Times New Roman" w:hAnsi="Times New Roman" w:cs="Times New Roman"/>
         </w:rPr>
-        <w:t xml:space="preserve">efficiently </w:t>
-      </w:r>
-      <w:r>
-        <w:rPr>
-          <w:rFonts w:ascii="Times New Roman" w:hAnsi="Times New Roman" w:cs="Times New Roman"/>
-        </w:rPr>
-        <w:t>handle large amounts of data.</w:t>
+        <w:t>handle large amounts of data efficiently</w:t>
+      </w:r>
+      <w:r>
+        <w:rPr>
+          <w:rFonts w:ascii="Times New Roman" w:hAnsi="Times New Roman" w:cs="Times New Roman"/>
+        </w:rPr>
+        <w:t>.</w:t>
       </w:r>
     </w:p>
     <w:p>
@@ -301,25 +301,7 @@
             <w:b/>
             <w:bCs/>
           </w:rPr>
-          <w:t>Read more h</w:t>
-        </w:r>
-        <w:r>
-          <w:rPr>
-            <w:rStyle w:val="Hyperlink"/>
-            <w:rFonts w:ascii="Times New Roman" w:hAnsi="Times New Roman" w:cs="Times New Roman"/>
-            <w:b/>
-            <w:bCs/>
-          </w:rPr>
-          <w:t>e</w:t>
-        </w:r>
-        <w:r>
-          <w:rPr>
-            <w:rStyle w:val="Hyperlink"/>
-            <w:rFonts w:ascii="Times New Roman" w:hAnsi="Times New Roman" w:cs="Times New Roman"/>
-            <w:b/>
-            <w:bCs/>
-          </w:rPr>
-          <w:t>re</w:t>
+          <w:t>Read more here</w:t>
         </w:r>
       </w:hyperlink>
     </w:p>
@@ -930,6 +912,7 @@
   <w:style w:type="character" w:default="1" w:styleId="DefaultParagraphFont">
     <w:name w:val="Default Paragraph Font"/>
     <w:uiPriority w:val="1"/>
+    <w:semiHidden/>
     <w:unhideWhenUsed/>
   </w:style>
   <w:style w:type="table" w:default="1" w:styleId="TableNormal">
@@ -1265,6 +1248,18 @@
     <w:rPr>
       <w:color w:val="605E5C"/>
       <w:shd w:val="clear" w:color="auto" w:fill="E1DFDD"/>
+    </w:rPr>
+  </w:style>
+  <w:style w:type="character" w:styleId="FollowedHyperlink">
+    <w:name w:val="FollowedHyperlink"/>
+    <w:basedOn w:val="DefaultParagraphFont"/>
+    <w:uiPriority w:val="99"/>
+    <w:semiHidden/>
+    <w:unhideWhenUsed/>
+    <w:rsid w:val="00A51665"/>
+    <w:rPr>
+      <w:color w:val="96607D" w:themeColor="followedHyperlink"/>
+      <w:u w:val="single"/>
     </w:rPr>
   </w:style>
 </w:styles>

</xml_diff>